<commit_message>
sempre sta maledetta relazione
</commit_message>
<xml_diff>
--- a/Relazione Kalk.docx
+++ b/Relazione Kalk.docx
@@ -828,7 +828,7 @@
           </mc:Choice>
           <mc:Fallback>
             <w:pict>
-              <v:shapetype w14:anchorId="5DBCC665" id="_x0000_t32" coordsize="21600,21600" o:spt="32" o:oned="t" path="m,l21600,21600e" filled="f">
+              <v:shapetype w14:anchorId="7E4B59FA" id="_x0000_t32" coordsize="21600,21600" o:spt="32" o:oned="t" path="m,l21600,21600e" filled="f">
                 <v:path arrowok="t" fillok="f" o:connecttype="none"/>
                 <o:lock v:ext="edit" shapetype="t"/>
               </v:shapetype>
@@ -905,7 +905,7 @@
           </mc:Choice>
           <mc:Fallback>
             <w:pict>
-              <v:shape w14:anchorId="489F5050" id="Connettore 2 12" o:spid="_x0000_s1026" type="#_x0000_t32" style="position:absolute;margin-left:156.7pt;margin-top:66pt;width:56.95pt;height:60.25pt;flip:x;z-index:251673600;visibility:visible;mso-wrap-style:square;mso-width-percent:0;mso-height-percent:0;mso-wrap-distance-left:9pt;mso-wrap-distance-top:0;mso-wrap-distance-right:9pt;mso-wrap-distance-bottom:0;mso-position-horizontal:absolute;mso-position-horizontal-relative:text;mso-position-vertical:absolute;mso-position-vertical-relative:text;mso-width-percent:0;mso-height-percent:0;mso-width-relative:margin;mso-height-relative:margin" o:gfxdata="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" strokecolor="#4472c4 [3204]" strokeweight=".5pt">
+              <v:shape w14:anchorId="235BDB97" id="Connettore 2 12" o:spid="_x0000_s1026" type="#_x0000_t32" style="position:absolute;margin-left:156.7pt;margin-top:66pt;width:56.95pt;height:60.25pt;flip:x;z-index:251673600;visibility:visible;mso-wrap-style:square;mso-width-percent:0;mso-height-percent:0;mso-wrap-distance-left:9pt;mso-wrap-distance-top:0;mso-wrap-distance-right:9pt;mso-wrap-distance-bottom:0;mso-position-horizontal:absolute;mso-position-horizontal-relative:text;mso-position-vertical:absolute;mso-position-vertical-relative:text;mso-width-percent:0;mso-height-percent:0;mso-width-relative:margin;mso-height-relative:margin" o:gfxdata="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" strokecolor="#4472c4 [3204]" strokeweight=".5pt">
                 <v:stroke endarrow="block" joinstyle="miter"/>
               </v:shape>
             </w:pict>
@@ -978,7 +978,7 @@
           </mc:Choice>
           <mc:Fallback>
             <w:pict>
-              <v:shape w14:anchorId="12C9A7F1" id="Connettore 2 13" o:spid="_x0000_s1026" type="#_x0000_t32" style="position:absolute;margin-left:305.9pt;margin-top:45.1pt;width:83.1pt;height:76.55pt;z-index:251674624;visibility:visible;mso-wrap-style:square;mso-width-percent:0;mso-height-percent:0;mso-wrap-distance-left:9pt;mso-wrap-distance-top:0;mso-wrap-distance-right:9pt;mso-wrap-distance-bottom:0;mso-position-horizontal:absolute;mso-position-horizontal-relative:text;mso-position-vertical:absolute;mso-position-vertical-relative:text;mso-width-percent:0;mso-height-percent:0;mso-width-relative:margin;mso-height-relative:margin" o:gfxdata="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" strokecolor="#4472c4 [3204]" strokeweight=".5pt">
+              <v:shape w14:anchorId="2870B693" id="Connettore 2 13" o:spid="_x0000_s1026" type="#_x0000_t32" style="position:absolute;margin-left:305.9pt;margin-top:45.1pt;width:83.1pt;height:76.55pt;z-index:251674624;visibility:visible;mso-wrap-style:square;mso-width-percent:0;mso-height-percent:0;mso-wrap-distance-left:9pt;mso-wrap-distance-top:0;mso-wrap-distance-right:9pt;mso-wrap-distance-bottom:0;mso-position-horizontal:absolute;mso-position-horizontal-relative:text;mso-position-vertical:absolute;mso-position-vertical-relative:text;mso-width-percent:0;mso-height-percent:0;mso-width-relative:margin;mso-height-relative:margin" o:gfxdata="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" strokecolor="#4472c4 [3204]" strokeweight=".5pt">
                 <v:stroke endarrow="block" joinstyle="miter"/>
               </v:shape>
             </w:pict>
@@ -1149,7 +1149,7 @@
           </mc:Choice>
           <mc:Fallback>
             <w:pict>
-              <v:shape w14:anchorId="38A4A231" id="Connettore 2 15" o:spid="_x0000_s1026" type="#_x0000_t32" style="position:absolute;margin-left:427pt;margin-top:168.8pt;width:32.05pt;height:49.7pt;z-index:251678720;visibility:visible;mso-wrap-style:square;mso-width-percent:0;mso-height-percent:0;mso-wrap-distance-left:9pt;mso-wrap-distance-top:0;mso-wrap-distance-right:9pt;mso-wrap-distance-bottom:0;mso-position-horizontal:absolute;mso-position-horizontal-relative:text;mso-position-vertical:absolute;mso-position-vertical-relative:text;mso-width-percent:0;mso-height-percent:0;mso-width-relative:margin;mso-height-relative:margin" o:gfxdata="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" strokecolor="#4472c4 [3204]" strokeweight=".5pt">
+              <v:shape w14:anchorId="7D351803" id="Connettore 2 15" o:spid="_x0000_s1026" type="#_x0000_t32" style="position:absolute;margin-left:427pt;margin-top:168.8pt;width:32.05pt;height:49.7pt;z-index:251678720;visibility:visible;mso-wrap-style:square;mso-width-percent:0;mso-height-percent:0;mso-wrap-distance-left:9pt;mso-wrap-distance-top:0;mso-wrap-distance-right:9pt;mso-wrap-distance-bottom:0;mso-position-horizontal:absolute;mso-position-horizontal-relative:text;mso-position-vertical:absolute;mso-position-vertical-relative:text;mso-width-percent:0;mso-height-percent:0;mso-width-relative:margin;mso-height-relative:margin" o:gfxdata="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" strokecolor="#4472c4 [3204]" strokeweight=".5pt">
                 <v:stroke endarrow="block" joinstyle="miter"/>
               </v:shape>
             </w:pict>
@@ -1222,7 +1222,7 @@
           </mc:Choice>
           <mc:Fallback>
             <w:pict>
-              <v:shape w14:anchorId="54099729" id="Connettore 2 14" o:spid="_x0000_s1026" type="#_x0000_t32" style="position:absolute;margin-left:354.35pt;margin-top:167.5pt;width:54.95pt;height:50.4pt;flip:x;z-index:251676672;visibility:visible;mso-wrap-style:square;mso-width-percent:0;mso-height-percent:0;mso-wrap-distance-left:9pt;mso-wrap-distance-top:0;mso-wrap-distance-right:9pt;mso-wrap-distance-bottom:0;mso-position-horizontal:absolute;mso-position-horizontal-relative:text;mso-position-vertical:absolute;mso-position-vertical-relative:text;mso-width-percent:0;mso-height-percent:0;mso-width-relative:margin;mso-height-relative:margin" o:gfxdata="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" strokecolor="#4472c4 [3204]" strokeweight=".5pt">
+              <v:shape w14:anchorId="543A71E0" id="Connettore 2 14" o:spid="_x0000_s1026" type="#_x0000_t32" style="position:absolute;margin-left:354.35pt;margin-top:167.5pt;width:54.95pt;height:50.4pt;flip:x;z-index:251676672;visibility:visible;mso-wrap-style:square;mso-width-percent:0;mso-height-percent:0;mso-wrap-distance-left:9pt;mso-wrap-distance-top:0;mso-wrap-distance-right:9pt;mso-wrap-distance-bottom:0;mso-position-horizontal:absolute;mso-position-horizontal-relative:text;mso-position-vertical:absolute;mso-position-vertical-relative:text;mso-width-percent:0;mso-height-percent:0;mso-width-relative:margin;mso-height-relative:margin" o:gfxdata="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" strokecolor="#4472c4 [3204]" strokeweight=".5pt">
                 <v:stroke endarrow="block" joinstyle="miter"/>
               </v:shape>
             </w:pict>
@@ -2020,19 +2020,7 @@
         <w:rPr>
           <w:rFonts w:cs="Calibri"/>
         </w:rPr>
-        <w:t>Per questo motivo ogni</w:t>
-      </w:r>
-      <w:r>
-        <w:rPr>
-          <w:rFonts w:cs="Calibri"/>
-        </w:rPr>
-        <w:t xml:space="preserve"> elemento della </w:t>
-      </w:r>
-      <w:r>
-        <w:rPr>
-          <w:rFonts w:cs="Calibri"/>
-        </w:rPr>
-        <w:t>gerarchia è figlio di InputItem ed è sempre per questo motivo che inputItem è una classa virtuale astratta.</w:t>
+        <w:t>Per questo motivo ogni elemento della gerarchia è figlio di InputItem ed è sempre per questo motivo che inputItem è una classa virtuale astratta.</w:t>
       </w:r>
       <w:r>
         <w:rPr>
@@ -2263,19 +2251,7 @@
         <w:rPr>
           <w:rFonts w:cs="Calibri"/>
         </w:rPr>
-        <w:t xml:space="preserve">” (ogni entità ha [mini descrizione: nome </w:t>
-      </w:r>
-      <w:r>
-        <w:rPr>
-          <w:rFonts w:cs="Calibri"/>
-        </w:rPr>
-        <w:t>classe</w:t>
-      </w:r>
-      <w:r>
-        <w:rPr>
-          <w:rFonts w:cs="Calibri"/>
-        </w:rPr>
-        <w:t>]), le altre schermate sono immediate.</w:t>
+        <w:t>” (ogni entità ha [mini descrizione: nome classe]), le altre schermate sono immediate.</w:t>
       </w:r>
     </w:p>
     <w:p>
@@ -2335,22 +2311,38 @@
         </w:rPr>
         <w:t>mainGui</w:t>
       </w:r>
+      <w:r>
+        <w:rPr>
+          <w:rFonts w:cs="Calibri"/>
+        </w:rPr>
+        <w:t>.h</w:t>
+      </w:r>
       <w:proofErr w:type="spellEnd"/>
       <w:r>
         <w:rPr>
           <w:rFonts w:cs="Calibri"/>
         </w:rPr>
-        <w:t>”, quest’ultima è contenuta in “finestra”.</w:t>
-      </w:r>
-    </w:p>
-    <w:p>
-      <w:pPr>
-        <w:rPr>
-          <w:rFonts w:cs="Calibri"/>
-        </w:rPr>
-      </w:pPr>
-      <w:bookmarkStart w:id="0" w:name="_GoBack"/>
-      <w:bookmarkEnd w:id="0"/>
+        <w:t>”, quest’ultima è contenuta in “finestra</w:t>
+      </w:r>
+      <w:r>
+        <w:rPr>
+          <w:rFonts w:cs="Calibri"/>
+        </w:rPr>
+        <w:t>.h</w:t>
+      </w:r>
+      <w:r>
+        <w:rPr>
+          <w:rFonts w:cs="Calibri"/>
+        </w:rPr>
+        <w:t>”.</w:t>
+      </w:r>
+    </w:p>
+    <w:p>
+      <w:pPr>
+        <w:rPr>
+          <w:rFonts w:cs="Calibri"/>
+        </w:rPr>
+      </w:pPr>
       <w:r>
         <w:rPr>
           <w:rFonts w:cs="Calibri"/>
@@ -2419,7 +2411,7 @@
           </mc:Choice>
           <mc:Fallback>
             <w:pict>
-              <v:rect w14:anchorId="0FEA4FB1" id="Rettangolo 16" o:spid="_x0000_s1026" style="position:absolute;margin-left:-50.15pt;margin-top:19.6pt;width:585.8pt;height:346.25pt;z-index:251679744;visibility:visible;mso-wrap-style:square;mso-width-percent:0;mso-height-percent:0;mso-wrap-distance-left:9pt;mso-wrap-distance-top:0;mso-wrap-distance-right:9pt;mso-wrap-distance-bottom:0;mso-position-horizontal:absolute;mso-position-horizontal-relative:text;mso-position-vertical:absolute;mso-position-vertical-relative:text;mso-width-percent:0;mso-height-percent:0;mso-width-relative:margin;mso-height-relative:margin;v-text-anchor:middle" o:gfxdata="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" fillcolor="white [3201]" strokecolor="#70ad47 [3209]" strokeweight="1pt"/>
+              <v:rect w14:anchorId="6FF2BBDA" id="Rettangolo 16" o:spid="_x0000_s1026" style="position:absolute;margin-left:-50.15pt;margin-top:19.6pt;width:585.8pt;height:346.25pt;z-index:251679744;visibility:visible;mso-wrap-style:square;mso-width-percent:0;mso-height-percent:0;mso-wrap-distance-left:9pt;mso-wrap-distance-top:0;mso-wrap-distance-right:9pt;mso-wrap-distance-bottom:0;mso-position-horizontal:absolute;mso-position-horizontal-relative:text;mso-position-vertical:absolute;mso-position-vertical-relative:text;mso-width-percent:0;mso-height-percent:0;mso-width-relative:margin;mso-height-relative:margin;v-text-anchor:middle" o:gfxdata="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" fillcolor="white [3201]" strokecolor="#70ad47 [3209]" strokeweight="1pt"/>
             </w:pict>
           </mc:Fallback>
         </mc:AlternateContent>
@@ -3209,16 +3201,11 @@
                               <w:t>Grafico:</w:t>
                             </w:r>
                             <w:r>
-                              <w:t xml:space="preserve"> </w:t>
-                            </w:r>
-                            <w:proofErr w:type="spellStart"/>
-                            <w:r>
-                              <w:t>Q</w:t>
+                              <w:t xml:space="preserve"> Q</w:t>
                             </w:r>
                             <w:r>
                               <w:t>CustomPlot</w:t>
                             </w:r>
-                            <w:proofErr w:type="spellEnd"/>
                           </w:p>
                         </w:txbxContent>
                       </wps:txbx>
@@ -3253,16 +3240,11 @@
                         <w:t>Grafico:</w:t>
                       </w:r>
                       <w:r>
-                        <w:t xml:space="preserve"> </w:t>
-                      </w:r>
-                      <w:proofErr w:type="spellStart"/>
-                      <w:r>
-                        <w:t>Q</w:t>
+                        <w:t xml:space="preserve"> Q</w:t>
                       </w:r>
                       <w:r>
                         <w:t>CustomPlot</w:t>
                       </w:r>
-                      <w:proofErr w:type="spellEnd"/>
                     </w:p>
                   </w:txbxContent>
                 </v:textbox>
@@ -3662,6 +3644,453 @@
       <w:pPr>
         <w:rPr>
           <w:rFonts w:cs="Calibri"/>
+        </w:rPr>
+      </w:pPr>
+    </w:p>
+    <w:p>
+      <w:pPr>
+        <w:rPr>
+          <w:rFonts w:cs="Calibri"/>
+          <w:b/>
+          <w:sz w:val="30"/>
+          <w:szCs w:val="30"/>
+        </w:rPr>
+      </w:pPr>
+      <w:r>
+        <w:rPr>
+          <w:rFonts w:cs="Calibri"/>
+          <w:b/>
+          <w:sz w:val="30"/>
+          <w:szCs w:val="30"/>
+        </w:rPr>
+        <w:t>f</w:t>
+      </w:r>
+      <w:r>
+        <w:rPr>
+          <w:rFonts w:cs="Calibri"/>
+          <w:b/>
+          <w:sz w:val="30"/>
+          <w:szCs w:val="30"/>
+        </w:rPr>
+        <w:t>inestra.h</w:t>
+      </w:r>
+    </w:p>
+    <w:p>
+      <w:pPr>
+        <w:rPr>
+          <w:rFonts w:cs="Calibri"/>
+        </w:rPr>
+      </w:pPr>
+      <w:r>
+        <w:rPr>
+          <w:rFonts w:cs="Calibri"/>
+        </w:rPr>
+        <w:t>finestra.h</w:t>
+      </w:r>
+      <w:r>
+        <w:rPr>
+          <w:rFonts w:cs="Calibri"/>
+        </w:rPr>
+        <w:t xml:space="preserve"> agisce da pseudo-controller</w:t>
+      </w:r>
+      <w:r>
+        <w:rPr>
+          <w:rFonts w:cs="Calibri"/>
+        </w:rPr>
+        <w:t xml:space="preserve">. Permette di collegare </w:t>
+      </w:r>
+      <w:proofErr w:type="gramStart"/>
+      <w:r>
+        <w:rPr>
+          <w:rFonts w:cs="Calibri"/>
+        </w:rPr>
+        <w:t>il model</w:t>
+      </w:r>
+      <w:proofErr w:type="gramEnd"/>
+      <w:r>
+        <w:rPr>
+          <w:rFonts w:cs="Calibri"/>
+        </w:rPr>
+        <w:t xml:space="preserve"> con la view ed inoltre collega le preferenze (impostazioni.h) ed il wizard di benvenuto (“wizard.h). Un esempio utile di aver ingegnerizzato in questo modo la struttura è il </w:t>
+      </w:r>
+      <w:proofErr w:type="spellStart"/>
+      <w:r>
+        <w:rPr>
+          <w:rFonts w:cs="Calibri"/>
+        </w:rPr>
+        <w:t>check</w:t>
+      </w:r>
+      <w:proofErr w:type="spellEnd"/>
+      <w:r>
+        <w:rPr>
+          <w:rFonts w:cs="Calibri"/>
+        </w:rPr>
+        <w:t xml:space="preserve"> all’uscita delle finestre aperte, se si chiude la finestra principale verranno chiuse a cascata anche le altre (motivo per cui impostazioni.h e wizard.h sono state incapsulate in uno smart pointer).</w:t>
+      </w:r>
+    </w:p>
+    <w:p>
+      <w:pPr>
+        <w:rPr>
+          <w:rFonts w:cs="Calibri"/>
+        </w:rPr>
+      </w:pPr>
+    </w:p>
+    <w:p>
+      <w:pPr>
+        <w:rPr>
+          <w:rFonts w:cs="Calibri"/>
+          <w:b/>
+          <w:sz w:val="30"/>
+          <w:szCs w:val="30"/>
+        </w:rPr>
+      </w:pPr>
+    </w:p>
+    <w:p>
+      <w:pPr>
+        <w:rPr>
+          <w:rFonts w:cs="Calibri"/>
+          <w:b/>
+          <w:sz w:val="30"/>
+          <w:szCs w:val="30"/>
+        </w:rPr>
+      </w:pPr>
+    </w:p>
+    <w:p>
+      <w:pPr>
+        <w:rPr>
+          <w:rFonts w:cs="Calibri"/>
+          <w:b/>
+          <w:sz w:val="30"/>
+          <w:szCs w:val="30"/>
+        </w:rPr>
+      </w:pPr>
+      <w:r>
+        <w:rPr>
+          <w:rFonts w:cs="Calibri"/>
+          <w:b/>
+          <w:sz w:val="30"/>
+          <w:szCs w:val="30"/>
+        </w:rPr>
+        <w:lastRenderedPageBreak/>
+        <w:t>g</w:t>
+      </w:r>
+      <w:r>
+        <w:rPr>
+          <w:rFonts w:cs="Calibri"/>
+          <w:b/>
+          <w:sz w:val="30"/>
+          <w:szCs w:val="30"/>
+        </w:rPr>
+        <w:t>rafico.h</w:t>
+      </w:r>
+    </w:p>
+    <w:p>
+      <w:pPr>
+        <w:rPr>
+          <w:rFonts w:cs="Calibri"/>
+        </w:rPr>
+      </w:pPr>
+      <w:r>
+        <w:rPr>
+          <w:rFonts w:cs="Calibri"/>
+        </w:rPr>
+        <w:t>La classe grafico.h è ereditata da QCustomPlot</w:t>
+      </w:r>
+      <w:r>
+        <w:rPr>
+          <w:rFonts w:cs="Calibri"/>
+        </w:rPr>
+        <w:t xml:space="preserve">. </w:t>
+      </w:r>
+      <w:r>
+        <w:rPr>
+          <w:rFonts w:cs="Calibri"/>
+          <w:b/>
+          <w:u w:val="single"/>
+        </w:rPr>
+        <w:t>Classe che non fa parte del framework</w:t>
+      </w:r>
+      <w:r>
+        <w:rPr>
+          <w:rFonts w:cs="Calibri"/>
+        </w:rPr>
+        <w:t xml:space="preserve"> di Qt </w:t>
+      </w:r>
+      <w:r>
+        <w:rPr>
+          <w:rFonts w:cs="Calibri"/>
+        </w:rPr>
+        <w:t xml:space="preserve">per noi </w:t>
+      </w:r>
+      <w:r>
+        <w:rPr>
+          <w:rFonts w:cs="Calibri"/>
+        </w:rPr>
+        <w:t xml:space="preserve">fondamentale poiché, usando solo i metodi strettamente necessari </w:t>
+      </w:r>
+      <w:r>
+        <w:rPr>
+          <w:rFonts w:cs="Calibri"/>
+        </w:rPr>
+        <w:t xml:space="preserve">ci permette di disegnare </w:t>
+      </w:r>
+      <w:r>
+        <w:rPr>
+          <w:rFonts w:cs="Calibri"/>
+        </w:rPr>
+        <w:t>gli elementi da noi parsati. Abbiamo optato per QCustomPlot per due ragioni: è un “semplice” file sorgente che garantisce assoluta compatibilità ma soprattutto perché avremmo sforato di troppo il tempo a disposizione per creare una struttura di plotting così complessa andando così fuori tema.</w:t>
+      </w:r>
+      <w:r>
+        <w:rPr>
+          <w:rFonts w:cs="Calibri"/>
+        </w:rPr>
+        <w:t xml:space="preserve"> I Warning presenti durante </w:t>
+      </w:r>
+      <w:r>
+        <w:rPr>
+          <w:rFonts w:cs="Calibri"/>
+        </w:rPr>
+        <w:t xml:space="preserve">la compilazione sono dovuti solo </w:t>
+      </w:r>
+      <w:r>
+        <w:rPr>
+          <w:rFonts w:cs="Calibri"/>
+        </w:rPr>
+        <w:t xml:space="preserve">a questa classe </w:t>
+      </w:r>
+      <w:proofErr w:type="gramStart"/>
+      <w:r>
+        <w:rPr>
+          <w:rFonts w:cs="Calibri"/>
+        </w:rPr>
+        <w:t>ed</w:t>
+      </w:r>
+      <w:proofErr w:type="gramEnd"/>
+      <w:r>
+        <w:rPr>
+          <w:rFonts w:cs="Calibri"/>
+        </w:rPr>
+        <w:t xml:space="preserve"> per l’appunto non essendo di nostra proprietà ci sentiamo esclusi dal mettere mano a questa parte di codice.</w:t>
+      </w:r>
+    </w:p>
+    <w:p>
+      <w:pPr>
+        <w:rPr>
+          <w:rFonts w:cs="Calibri"/>
+          <w:b/>
+          <w:sz w:val="30"/>
+          <w:szCs w:val="30"/>
+        </w:rPr>
+      </w:pPr>
+    </w:p>
+    <w:p>
+      <w:pPr>
+        <w:rPr>
+          <w:rFonts w:cs="Calibri"/>
+          <w:b/>
+          <w:sz w:val="30"/>
+          <w:szCs w:val="30"/>
+        </w:rPr>
+      </w:pPr>
+      <w:proofErr w:type="spellStart"/>
+      <w:r>
+        <w:rPr>
+          <w:rFonts w:cs="Calibri"/>
+          <w:b/>
+          <w:sz w:val="30"/>
+          <w:szCs w:val="30"/>
+        </w:rPr>
+        <w:t>myQLine.h</w:t>
+      </w:r>
+      <w:proofErr w:type="spellEnd"/>
+    </w:p>
+    <w:p>
+      <w:pPr>
+        <w:rPr>
+          <w:rFonts w:eastAsia="Times New Roman" w:cs="Arial"/>
+          <w:bCs/>
+          <w:color w:val="000000" w:themeColor="text1"/>
+          <w:bdr w:val="none" w:sz="0" w:space="0" w:color="auto" w:frame="1"/>
+          <w:lang w:eastAsia="it-IT"/>
+        </w:rPr>
+      </w:pPr>
+      <w:r>
+        <w:rPr>
+          <w:rFonts w:cs="Calibri"/>
+        </w:rPr>
+        <w:t>Degna di n</w:t>
+      </w:r>
+      <w:r>
+        <w:rPr>
+          <w:rFonts w:cs="Calibri"/>
+        </w:rPr>
+        <w:t>ota è la classe myQline.h derivata direttamente da QLineEdit.h della libreria grafica di Qt. Questa scelta è stata dettata dalla im</w:t>
+      </w:r>
+      <w:r>
+        <w:rPr>
+          <w:rFonts w:cs="Calibri"/>
+        </w:rPr>
+        <w:t xml:space="preserve">plementazione del drag and drop. L’idea era quella di poter trascinare i risultati salvati da una QListView.h direttamente su uno degli slot di input ed il </w:t>
+      </w:r>
+      <w:r>
+        <w:rPr>
+          <w:rFonts w:cs="Calibri"/>
+        </w:rPr>
+        <w:t>percorso</w:t>
+      </w:r>
+      <w:r>
+        <w:rPr>
+          <w:rFonts w:cs="Calibri"/>
+        </w:rPr>
+        <w:t xml:space="preserve"> migliore era questo, ovvero ereditare la classe per poter </w:t>
+      </w:r>
+      <w:r>
+        <w:rPr>
+          <w:rFonts w:asciiTheme="minorHAnsi" w:hAnsiTheme="minorHAnsi" w:cs="Calibri"/>
+        </w:rPr>
+        <w:t xml:space="preserve">ridefinire </w:t>
+      </w:r>
+      <w:r>
+        <w:rPr>
+          <w:rFonts w:eastAsia="Times New Roman" w:cs="Arial"/>
+          <w:bCs/>
+          <w:color w:val="000000" w:themeColor="text1"/>
+          <w:bdr w:val="none" w:sz="0" w:space="0" w:color="auto" w:frame="1"/>
+          <w:lang w:eastAsia="it-IT"/>
+        </w:rPr>
+        <w:t>dragMoveEvent e dropEvent</w:t>
+      </w:r>
+      <w:r>
+        <w:rPr>
+          <w:rFonts w:eastAsia="Times New Roman" w:cs="Arial"/>
+          <w:bCs/>
+          <w:color w:val="000000" w:themeColor="text1"/>
+          <w:bdr w:val="none" w:sz="0" w:space="0" w:color="auto" w:frame="1"/>
+          <w:lang w:eastAsia="it-IT"/>
+        </w:rPr>
+        <w:t xml:space="preserve"> i due metodi virtuali protetti fondamentali per questo scopo.</w:t>
+      </w:r>
+    </w:p>
+    <w:p>
+      <w:pPr>
+        <w:rPr>
+          <w:rFonts w:eastAsia="Times New Roman" w:cs="Arial"/>
+          <w:bCs/>
+          <w:color w:val="000000" w:themeColor="text1"/>
+          <w:bdr w:val="none" w:sz="0" w:space="0" w:color="auto" w:frame="1"/>
+          <w:lang w:eastAsia="it-IT"/>
+        </w:rPr>
+      </w:pPr>
+    </w:p>
+    <w:p>
+      <w:pPr>
+        <w:rPr>
+          <w:rFonts w:eastAsia="Times New Roman" w:cs="Arial"/>
+          <w:b/>
+          <w:bCs/>
+          <w:color w:val="000000" w:themeColor="text1"/>
+          <w:sz w:val="30"/>
+          <w:szCs w:val="30"/>
+          <w:bdr w:val="none" w:sz="0" w:space="0" w:color="auto" w:frame="1"/>
+          <w:lang w:eastAsia="it-IT"/>
+        </w:rPr>
+      </w:pPr>
+      <w:r>
+        <w:rPr>
+          <w:rFonts w:eastAsia="Times New Roman" w:cs="Arial"/>
+          <w:b/>
+          <w:bCs/>
+          <w:color w:val="000000" w:themeColor="text1"/>
+          <w:sz w:val="30"/>
+          <w:szCs w:val="30"/>
+          <w:bdr w:val="none" w:sz="0" w:space="0" w:color="auto" w:frame="1"/>
+          <w:lang w:eastAsia="it-IT"/>
+        </w:rPr>
+        <w:t>i</w:t>
+      </w:r>
+      <w:r>
+        <w:rPr>
+          <w:rFonts w:eastAsia="Times New Roman" w:cs="Arial"/>
+          <w:b/>
+          <w:bCs/>
+          <w:color w:val="000000" w:themeColor="text1"/>
+          <w:sz w:val="30"/>
+          <w:szCs w:val="30"/>
+          <w:bdr w:val="none" w:sz="0" w:space="0" w:color="auto" w:frame="1"/>
+          <w:lang w:eastAsia="it-IT"/>
+        </w:rPr>
+        <w:t>mpostazioni.h</w:t>
+      </w:r>
+    </w:p>
+    <w:p>
+      <w:pPr>
+        <w:rPr>
+          <w:rFonts w:asciiTheme="minorHAnsi" w:eastAsia="Times New Roman" w:hAnsiTheme="minorHAnsi"/>
+          <w:lang w:eastAsia="it-IT"/>
+        </w:rPr>
+      </w:pPr>
+      <w:r>
+        <w:rPr>
+          <w:rFonts w:asciiTheme="minorHAnsi" w:eastAsia="Times New Roman" w:hAnsiTheme="minorHAnsi"/>
+          <w:lang w:eastAsia="it-IT"/>
+        </w:rPr>
+        <w:t>Solo discorso del salvataggio</w:t>
+      </w:r>
+    </w:p>
+    <w:p>
+      <w:pPr>
+        <w:rPr>
+          <w:rFonts w:asciiTheme="minorHAnsi" w:eastAsia="Times New Roman" w:hAnsiTheme="minorHAnsi"/>
+          <w:lang w:eastAsia="it-IT"/>
+        </w:rPr>
+      </w:pPr>
+    </w:p>
+    <w:p>
+      <w:pPr>
+        <w:rPr>
+          <w:rFonts w:asciiTheme="minorHAnsi" w:eastAsia="Times New Roman" w:hAnsiTheme="minorHAnsi"/>
+          <w:lang w:eastAsia="it-IT"/>
+        </w:rPr>
+      </w:pPr>
+      <w:bookmarkStart w:id="0" w:name="_GoBack"/>
+      <w:bookmarkEnd w:id="0"/>
+    </w:p>
+    <w:p>
+      <w:pPr>
+        <w:rPr>
+          <w:rFonts w:cs="Calibri"/>
+        </w:rPr>
+      </w:pPr>
+    </w:p>
+    <w:p>
+      <w:pPr>
+        <w:rPr>
+          <w:rFonts w:cs="Calibri"/>
+          <w:b/>
+        </w:rPr>
+      </w:pPr>
+    </w:p>
+    <w:p>
+      <w:pPr>
+        <w:rPr>
+          <w:rFonts w:cs="Calibri"/>
+        </w:rPr>
+      </w:pPr>
+    </w:p>
+    <w:p>
+      <w:pPr>
+        <w:rPr>
+          <w:rFonts w:cs="Calibri"/>
+        </w:rPr>
+      </w:pPr>
+    </w:p>
+    <w:p>
+      <w:pPr>
+        <w:rPr>
+          <w:rFonts w:cs="Calibri"/>
+          <w:b/>
+          <w:sz w:val="30"/>
+          <w:szCs w:val="30"/>
         </w:rPr>
       </w:pPr>
     </w:p>
@@ -4355,6 +4784,18 @@
       <w:lang w:eastAsia="it-IT"/>
     </w:rPr>
   </w:style>
+  <w:style w:type="character" w:styleId="Collegamentoipertestuale">
+    <w:name w:val="Hyperlink"/>
+    <w:basedOn w:val="Carpredefinitoparagrafo"/>
+    <w:uiPriority w:val="99"/>
+    <w:semiHidden/>
+    <w:unhideWhenUsed/>
+    <w:rsid w:val="00ED61D8"/>
+    <w:rPr>
+      <w:color w:val="0000FF"/>
+      <w:u w:val="single"/>
+    </w:rPr>
+  </w:style>
 </w:styles>
 </file>
 
@@ -4624,7 +5065,7 @@
 </file>
 
 <file path=customXml/itemProps1.xml><?xml version="1.0" encoding="utf-8"?>
-<ds:datastoreItem xmlns:ds="http://schemas.openxmlformats.org/officeDocument/2006/customXml" ds:itemID="{B9A5C438-E990-AF4E-B1C0-40103F4C23BD}">
+<ds:datastoreItem xmlns:ds="http://schemas.openxmlformats.org/officeDocument/2006/customXml" ds:itemID="{CBE47FE8-888F-8D4A-876A-36D008554DF1}">
   <ds:schemaRefs>
     <ds:schemaRef ds:uri="http://schemas.openxmlformats.org/officeDocument/2006/bibliography"/>
   </ds:schemaRefs>

</xml_diff>